<commit_message>
Added database comparison to report
</commit_message>
<xml_diff>
--- a/Cloud computing notes.docx
+++ b/Cloud computing notes.docx
@@ -3130,10 +3130,7 @@
       </w:pPr>
       <w:r>
         <w:lastRenderedPageBreak/>
-        <w:t xml:space="preserve">It consists of distributed </w:t>
-      </w:r>
-      <w:r>
-        <w:t xml:space="preserve">components, i.e. the services. </w:t>
+        <w:t xml:space="preserve">It consists of distributed components, i.e. the services. </w:t>
       </w:r>
     </w:p>
     <w:p>
@@ -3169,10 +3166,7 @@
         </w:numPr>
       </w:pPr>
       <w:r>
-        <w:t>O</w:t>
-      </w:r>
-      <w:r>
-        <w:t>rganizational view corresponds to the deployment model and the technical view to the service models as specified in the NIST definition</w:t>
+        <w:t>Organizational view corresponds to the deployment model and the technical view to the service models as specified in the NIST definition</w:t>
       </w:r>
     </w:p>
     <w:p>
@@ -3204,16 +3198,7 @@
       </w:r>
       <w:proofErr w:type="gramEnd"/>
       <w:r>
-        <w:t xml:space="preserve"> in the corresponding period. In contrast to this model, the providers and users of a so-called private cloud belong to the same organizational unit. The main reason why a private cloud would be preferred over a public cloud is usually security: In the private cloud, control over the data remains with the users or their organization.</w:t>
-      </w:r>
-      <w:r>
-        <w:t xml:space="preserve"> </w:t>
-      </w:r>
-      <w:r>
-        <w:t xml:space="preserve">The objective is both to make sure that the tools which are available in the public cloud can also be used in the private cloud, and to keep the door open to be able to scale the applications that were first developed for the private cloud for later use in the public cloud. Scenarios where services from the public cloud and from the private cloud are brought together, are referred to as hybrid cloud. With a hybrid cloud, certain functionalities or load peaks are usually transferred to the public cloud, while normal operation relies on the organization’s private </w:t>
-      </w:r>
-      <w:r>
-        <w:t xml:space="preserve">resources. </w:t>
+        <w:t xml:space="preserve"> in the corresponding period. In contrast to this model, the providers and users of a so-called private cloud belong to the same organizational unit. The main reason why a private cloud would be preferred over a public cloud is usually security: In the private cloud, control over the data remains with the users or their organization. The objective is both to make sure that the tools which are available in the public cloud can also be used in the private cloud, and to keep the door open to be able to scale the applications that were first developed for the private cloud for later use in the public cloud. Scenarios where services from the public cloud and from the private cloud are brought together, are referred to as hybrid cloud. With a hybrid cloud, certain functionalities or load peaks are usually transferred to the public cloud, while normal operation relies on the organization’s private resources. </w:t>
       </w:r>
     </w:p>
     <w:p>
@@ -3245,10 +3230,7 @@
       </w:r>
       <w:proofErr w:type="gramEnd"/>
       <w:r>
-        <w:t xml:space="preserve"> a PaaS or IaaS offering.</w:t>
-      </w:r>
-      <w:r>
-        <w:t xml:space="preserve"> (Adobe Photoshop, Google Docs, Google Maps, Windows Live)</w:t>
+        <w:t xml:space="preserve"> a PaaS or IaaS offering. (Adobe Photoshop, Google Docs, Google Maps, Windows Live)</w:t>
       </w:r>
     </w:p>
     <w:p>
@@ -3312,10 +3294,7 @@
       </w:r>
       <w:proofErr w:type="gramEnd"/>
       <w:r>
-        <w:t>allows any application to print to any output device on the Internet</w:t>
-      </w:r>
-      <w:r>
-        <w:t>)</w:t>
+        <w:t>allows any application to print to any output device on the Internet)</w:t>
       </w:r>
     </w:p>
     <w:p>
@@ -3364,10 +3343,7 @@
         </w:numPr>
       </w:pPr>
       <w:r>
-        <w:t>T</w:t>
-      </w:r>
-      <w:r>
-        <w:t xml:space="preserve">he SLA implies </w:t>
+        <w:t xml:space="preserve">The SLA implies </w:t>
       </w:r>
       <w:proofErr w:type="gramStart"/>
       <w:r>
@@ -3375,10 +3351,7 @@
       </w:r>
       <w:proofErr w:type="gramEnd"/>
       <w:r>
-        <w:t xml:space="preserve"> with respect to security, priorities, responsibilities, guarantees, and billing modalities. In addition, the SLA specifies metrics such as availability, throughput, response times, and others. By nature, SLAs always consider the output side, i.e. they are drafted from the service consumer’s perspective. A provider can stand out by delivering a service in a superior quality or in </w:t>
-      </w:r>
-      <w:r>
-        <w:t>a particularly innovative way.</w:t>
+        <w:t xml:space="preserve"> with respect to security, priorities, responsibilities, guarantees, and billing modalities. In addition, the SLA specifies metrics such as availability, throughput, response times, and others. By nature, SLAs always consider the output side, i.e. they are drafted from the service consumer’s perspective. A provider can stand out by delivering a service in a superior quality or in a particularly innovative way.</w:t>
       </w:r>
     </w:p>
     <w:p>
@@ -3402,10 +3375,7 @@
         </w:numPr>
       </w:pPr>
       <w:r>
-        <w:t>IaaS: Highest flexibility, the custome</w:t>
-      </w:r>
-      <w:r>
-        <w:t xml:space="preserve">r is responsible for security </w:t>
+        <w:t xml:space="preserve">IaaS: Highest flexibility, the customer is responsible for security </w:t>
       </w:r>
     </w:p>
     <w:p>
@@ -3417,10 +3387,7 @@
         </w:numPr>
       </w:pPr>
       <w:r>
-        <w:t>PaaS: Medium flexibility, both the customer and the provider</w:t>
-      </w:r>
-      <w:r>
-        <w:t xml:space="preserve"> are responsible for security </w:t>
+        <w:t xml:space="preserve">PaaS: Medium flexibility, both the customer and the provider are responsible for security </w:t>
       </w:r>
     </w:p>
     <w:p>
@@ -3849,33 +3816,15 @@
       </w:r>
     </w:p>
     <w:p/>
-    <w:bookmarkStart w:id="0" w:name="_GoBack"/>
-    <w:bookmarkEnd w:id="0"/>
-    <w:p>
-      <w:r>
-        <w:fldChar w:fldCharType="begin"/>
-      </w:r>
-      <w:r>
-        <w:instrText xml:space="preserve"> HYPERLINK "</w:instrText>
-      </w:r>
-      <w:r>
-        <w:instrText>https://stackify.com/azure-vs-aws-comparison/</w:instrText>
-      </w:r>
-      <w:r>
-        <w:instrText xml:space="preserve">" </w:instrText>
-      </w:r>
-      <w:r>
-        <w:fldChar w:fldCharType="separate"/>
-      </w:r>
-      <w:r>
-        <w:rPr>
-          <w:rStyle w:val="Hyperkobling"/>
-        </w:rPr>
-        <w:t>https://stackify.com/azure-vs-aws-comparison/</w:t>
-      </w:r>
-      <w:r>
-        <w:fldChar w:fldCharType="end"/>
-      </w:r>
+    <w:p>
+      <w:hyperlink r:id="rId30" w:history="1">
+        <w:r>
+          <w:rPr>
+            <w:rStyle w:val="Hyperkobling"/>
+          </w:rPr>
+          <w:t>https://stackify.com/azure-vs-aws-comparison/</w:t>
+        </w:r>
+      </w:hyperlink>
     </w:p>
     <w:p>
       <w:pPr>
@@ -3889,6 +3838,171 @@
         <w:t>One of the biggest advantages of cloud computing is the simplicity of deploying an application. As a developer, I want to deploy my app to multiple servers without having to deal with the actual servers. Being able to take advantage of PaaS features like SQL databases, caching, queueing, NoSQL and other technologies are also a big deal.</w:t>
       </w:r>
     </w:p>
+    <w:p/>
+    <w:p>
+      <w:hyperlink r:id="rId31" w:history="1">
+        <w:r>
+          <w:rPr>
+            <w:rStyle w:val="Hyperkobling"/>
+          </w:rPr>
+          <w:t>https://www.upguard.com/articles/aws-vs-azure</w:t>
+        </w:r>
+      </w:hyperlink>
+    </w:p>
+    <w:p>
+      <w:pPr>
+        <w:pStyle w:val="Listeavsnitt"/>
+        <w:numPr>
+          <w:ilvl w:val="0"/>
+          <w:numId w:val="20"/>
+        </w:numPr>
+      </w:pPr>
+      <w:r>
+        <w:t>Amazon’s </w:t>
+      </w:r>
+      <w:hyperlink r:id="rId32" w:history="1">
+        <w:r>
+          <w:rPr>
+            <w:rStyle w:val="Hyperkobling"/>
+          </w:rPr>
+          <w:t>AWS</w:t>
+        </w:r>
+      </w:hyperlink>
+      <w:r>
+        <w:t> is really an umbrella offering that includes various branded IaaS and PaaS solutions. The largest and best-known of these is the EC2 IaaS solution. Others are:</w:t>
+      </w:r>
+    </w:p>
+    <w:p>
+      <w:pPr>
+        <w:pStyle w:val="Listeavsnitt"/>
+        <w:numPr>
+          <w:ilvl w:val="1"/>
+          <w:numId w:val="20"/>
+        </w:numPr>
+      </w:pPr>
+      <w:r>
+        <w:t>PaaS configuration (Elastic Beanstalk)</w:t>
+      </w:r>
+    </w:p>
+    <w:p>
+      <w:pPr>
+        <w:pStyle w:val="Listeavsnitt"/>
+        <w:numPr>
+          <w:ilvl w:val="1"/>
+          <w:numId w:val="20"/>
+        </w:numPr>
+      </w:pPr>
+      <w:r>
+        <w:t>Storage (S3 &amp; Glacier products)</w:t>
+      </w:r>
+    </w:p>
+    <w:p>
+      <w:pPr>
+        <w:pStyle w:val="Listeavsnitt"/>
+        <w:numPr>
+          <w:ilvl w:val="1"/>
+          <w:numId w:val="20"/>
+        </w:numPr>
+      </w:pPr>
+      <w:r>
+        <w:t xml:space="preserve">Databases (RDS, RedShift, </w:t>
+      </w:r>
+      <w:proofErr w:type="spellStart"/>
+      <w:r>
+        <w:t>SimpleDB</w:t>
+      </w:r>
+      <w:proofErr w:type="spellEnd"/>
+      <w:r>
+        <w:t>, DynamoDB)</w:t>
+      </w:r>
+    </w:p>
+    <w:p>
+      <w:pPr>
+        <w:pStyle w:val="Listeavsnitt"/>
+        <w:numPr>
+          <w:ilvl w:val="1"/>
+          <w:numId w:val="20"/>
+        </w:numPr>
+      </w:pPr>
+      <w:r>
+        <w:t>Networking (Route 53, VPC)</w:t>
+      </w:r>
+    </w:p>
+    <w:p>
+      <w:pPr>
+        <w:pStyle w:val="Listeavsnitt"/>
+        <w:numPr>
+          <w:ilvl w:val="1"/>
+          <w:numId w:val="20"/>
+        </w:numPr>
+      </w:pPr>
+      <w:r>
+        <w:t>Deployment &amp; Configuration Management (</w:t>
+      </w:r>
+      <w:proofErr w:type="spellStart"/>
+      <w:r>
+        <w:t>OpsWorks</w:t>
+      </w:r>
+      <w:proofErr w:type="spellEnd"/>
+      <w:r>
+        <w:t xml:space="preserve">, </w:t>
+      </w:r>
+      <w:proofErr w:type="spellStart"/>
+      <w:r>
+        <w:t>CloudFormation</w:t>
+      </w:r>
+      <w:proofErr w:type="spellEnd"/>
+      <w:r>
+        <w:t>)</w:t>
+      </w:r>
+    </w:p>
+    <w:p>
+      <w:pPr>
+        <w:pStyle w:val="Listeavsnitt"/>
+        <w:numPr>
+          <w:ilvl w:val="1"/>
+          <w:numId w:val="20"/>
+        </w:numPr>
+      </w:pPr>
+      <w:r>
+        <w:t>Content Delivery (</w:t>
+      </w:r>
+      <w:proofErr w:type="spellStart"/>
+      <w:r>
+        <w:t>CloudFront</w:t>
+      </w:r>
+      <w:proofErr w:type="spellEnd"/>
+      <w:r>
+        <w:t>)</w:t>
+      </w:r>
+    </w:p>
+    <w:p>
+      <w:pPr>
+        <w:pStyle w:val="Listeavsnitt"/>
+        <w:numPr>
+          <w:ilvl w:val="1"/>
+          <w:numId w:val="20"/>
+        </w:numPr>
+      </w:pPr>
+      <w:r>
+        <w:t>Load balancing</w:t>
+      </w:r>
+    </w:p>
+    <w:p>
+      <w:pPr>
+        <w:pStyle w:val="Listeavsnitt"/>
+        <w:numPr>
+          <w:ilvl w:val="1"/>
+          <w:numId w:val="20"/>
+        </w:numPr>
+      </w:pPr>
+      <w:bookmarkStart w:id="0" w:name="_GoBack"/>
+      <w:bookmarkEnd w:id="0"/>
+      <w:r>
+        <w:t>Application development platforms</w:t>
+      </w:r>
+    </w:p>
+    <w:p/>
     <w:sectPr>
       <w:pgSz w:w="11906" w:h="16838"/>
       <w:pgMar w:top="1417" w:right="1417" w:bottom="1417" w:left="1417" w:header="708" w:footer="708" w:gutter="0"/>
@@ -4921,7 +5035,7 @@
   <w:abstractNum w:abstractNumId="9" w15:restartNumberingAfterBreak="0">
     <w:nsid w:val="42981682"/>
     <w:multiLevelType w:val="hybridMultilevel"/>
-    <w:tmpl w:val="E8A48BE0"/>
+    <w:tmpl w:val="08DE751C"/>
     <w:lvl w:ilvl="0" w:tplc="04140001">
       <w:start w:val="1"/>
       <w:numFmt w:val="bullet"/>
@@ -5371,6 +5485,155 @@
     </w:lvl>
   </w:abstractNum>
   <w:abstractNum w:abstractNumId="13" w15:restartNumberingAfterBreak="0">
+    <w:nsid w:val="622B5388"/>
+    <w:multiLevelType w:val="multilevel"/>
+    <w:tmpl w:val="8FE00872"/>
+    <w:lvl w:ilvl="0">
+      <w:start w:val="1"/>
+      <w:numFmt w:val="bullet"/>
+      <w:lvlText w:val=""/>
+      <w:lvlJc w:val="left"/>
+      <w:pPr>
+        <w:tabs>
+          <w:tab w:val="num" w:pos="720"/>
+        </w:tabs>
+        <w:ind w:left="720" w:hanging="360"/>
+      </w:pPr>
+      <w:rPr>
+        <w:rFonts w:ascii="Symbol" w:hAnsi="Symbol" w:hint="default"/>
+        <w:sz w:val="20"/>
+      </w:rPr>
+    </w:lvl>
+    <w:lvl w:ilvl="1" w:tentative="1">
+      <w:start w:val="1"/>
+      <w:numFmt w:val="bullet"/>
+      <w:lvlText w:val="o"/>
+      <w:lvlJc w:val="left"/>
+      <w:pPr>
+        <w:tabs>
+          <w:tab w:val="num" w:pos="1440"/>
+        </w:tabs>
+        <w:ind w:left="1440" w:hanging="360"/>
+      </w:pPr>
+      <w:rPr>
+        <w:rFonts w:ascii="Courier New" w:hAnsi="Courier New" w:hint="default"/>
+        <w:sz w:val="20"/>
+      </w:rPr>
+    </w:lvl>
+    <w:lvl w:ilvl="2" w:tentative="1">
+      <w:start w:val="1"/>
+      <w:numFmt w:val="bullet"/>
+      <w:lvlText w:val=""/>
+      <w:lvlJc w:val="left"/>
+      <w:pPr>
+        <w:tabs>
+          <w:tab w:val="num" w:pos="2160"/>
+        </w:tabs>
+        <w:ind w:left="2160" w:hanging="360"/>
+      </w:pPr>
+      <w:rPr>
+        <w:rFonts w:ascii="Wingdings" w:hAnsi="Wingdings" w:hint="default"/>
+        <w:sz w:val="20"/>
+      </w:rPr>
+    </w:lvl>
+    <w:lvl w:ilvl="3" w:tentative="1">
+      <w:start w:val="1"/>
+      <w:numFmt w:val="bullet"/>
+      <w:lvlText w:val=""/>
+      <w:lvlJc w:val="left"/>
+      <w:pPr>
+        <w:tabs>
+          <w:tab w:val="num" w:pos="2880"/>
+        </w:tabs>
+        <w:ind w:left="2880" w:hanging="360"/>
+      </w:pPr>
+      <w:rPr>
+        <w:rFonts w:ascii="Wingdings" w:hAnsi="Wingdings" w:hint="default"/>
+        <w:sz w:val="20"/>
+      </w:rPr>
+    </w:lvl>
+    <w:lvl w:ilvl="4" w:tentative="1">
+      <w:start w:val="1"/>
+      <w:numFmt w:val="bullet"/>
+      <w:lvlText w:val=""/>
+      <w:lvlJc w:val="left"/>
+      <w:pPr>
+        <w:tabs>
+          <w:tab w:val="num" w:pos="3600"/>
+        </w:tabs>
+        <w:ind w:left="3600" w:hanging="360"/>
+      </w:pPr>
+      <w:rPr>
+        <w:rFonts w:ascii="Wingdings" w:hAnsi="Wingdings" w:hint="default"/>
+        <w:sz w:val="20"/>
+      </w:rPr>
+    </w:lvl>
+    <w:lvl w:ilvl="5" w:tentative="1">
+      <w:start w:val="1"/>
+      <w:numFmt w:val="bullet"/>
+      <w:lvlText w:val=""/>
+      <w:lvlJc w:val="left"/>
+      <w:pPr>
+        <w:tabs>
+          <w:tab w:val="num" w:pos="4320"/>
+        </w:tabs>
+        <w:ind w:left="4320" w:hanging="360"/>
+      </w:pPr>
+      <w:rPr>
+        <w:rFonts w:ascii="Wingdings" w:hAnsi="Wingdings" w:hint="default"/>
+        <w:sz w:val="20"/>
+      </w:rPr>
+    </w:lvl>
+    <w:lvl w:ilvl="6" w:tentative="1">
+      <w:start w:val="1"/>
+      <w:numFmt w:val="bullet"/>
+      <w:lvlText w:val=""/>
+      <w:lvlJc w:val="left"/>
+      <w:pPr>
+        <w:tabs>
+          <w:tab w:val="num" w:pos="5040"/>
+        </w:tabs>
+        <w:ind w:left="5040" w:hanging="360"/>
+      </w:pPr>
+      <w:rPr>
+        <w:rFonts w:ascii="Wingdings" w:hAnsi="Wingdings" w:hint="default"/>
+        <w:sz w:val="20"/>
+      </w:rPr>
+    </w:lvl>
+    <w:lvl w:ilvl="7" w:tentative="1">
+      <w:start w:val="1"/>
+      <w:numFmt w:val="bullet"/>
+      <w:lvlText w:val=""/>
+      <w:lvlJc w:val="left"/>
+      <w:pPr>
+        <w:tabs>
+          <w:tab w:val="num" w:pos="5760"/>
+        </w:tabs>
+        <w:ind w:left="5760" w:hanging="360"/>
+      </w:pPr>
+      <w:rPr>
+        <w:rFonts w:ascii="Wingdings" w:hAnsi="Wingdings" w:hint="default"/>
+        <w:sz w:val="20"/>
+      </w:rPr>
+    </w:lvl>
+    <w:lvl w:ilvl="8" w:tentative="1">
+      <w:start w:val="1"/>
+      <w:numFmt w:val="bullet"/>
+      <w:lvlText w:val=""/>
+      <w:lvlJc w:val="left"/>
+      <w:pPr>
+        <w:tabs>
+          <w:tab w:val="num" w:pos="6480"/>
+        </w:tabs>
+        <w:ind w:left="6480" w:hanging="360"/>
+      </w:pPr>
+      <w:rPr>
+        <w:rFonts w:ascii="Wingdings" w:hAnsi="Wingdings" w:hint="default"/>
+        <w:sz w:val="20"/>
+      </w:rPr>
+    </w:lvl>
+  </w:abstractNum>
+  <w:abstractNum w:abstractNumId="14" w15:restartNumberingAfterBreak="0">
     <w:nsid w:val="6B9C7D9D"/>
     <w:multiLevelType w:val="hybridMultilevel"/>
     <w:tmpl w:val="88AE0394"/>
@@ -5483,7 +5746,7 @@
       </w:rPr>
     </w:lvl>
   </w:abstractNum>
-  <w:abstractNum w:abstractNumId="14" w15:restartNumberingAfterBreak="0">
+  <w:abstractNum w:abstractNumId="15" w15:restartNumberingAfterBreak="0">
     <w:nsid w:val="72AE5013"/>
     <w:multiLevelType w:val="hybridMultilevel"/>
     <w:tmpl w:val="652A5BBA"/>
@@ -5596,7 +5859,7 @@
       </w:rPr>
     </w:lvl>
   </w:abstractNum>
-  <w:abstractNum w:abstractNumId="15" w15:restartNumberingAfterBreak="0">
+  <w:abstractNum w:abstractNumId="16" w15:restartNumberingAfterBreak="0">
     <w:nsid w:val="72B26AFD"/>
     <w:multiLevelType w:val="hybridMultilevel"/>
     <w:tmpl w:val="61D822A2"/>
@@ -5709,7 +5972,7 @@
       </w:rPr>
     </w:lvl>
   </w:abstractNum>
-  <w:abstractNum w:abstractNumId="16" w15:restartNumberingAfterBreak="0">
+  <w:abstractNum w:abstractNumId="17" w15:restartNumberingAfterBreak="0">
     <w:nsid w:val="72ED2DD1"/>
     <w:multiLevelType w:val="hybridMultilevel"/>
     <w:tmpl w:val="AB9C3126"/>
@@ -5822,7 +6085,7 @@
       </w:rPr>
     </w:lvl>
   </w:abstractNum>
-  <w:abstractNum w:abstractNumId="17" w15:restartNumberingAfterBreak="0">
+  <w:abstractNum w:abstractNumId="18" w15:restartNumberingAfterBreak="0">
     <w:nsid w:val="73362629"/>
     <w:multiLevelType w:val="hybridMultilevel"/>
     <w:tmpl w:val="C32CFEB0"/>
@@ -5935,7 +6198,7 @@
       </w:rPr>
     </w:lvl>
   </w:abstractNum>
-  <w:abstractNum w:abstractNumId="18" w15:restartNumberingAfterBreak="0">
+  <w:abstractNum w:abstractNumId="19" w15:restartNumberingAfterBreak="0">
     <w:nsid w:val="77DF7787"/>
     <w:multiLevelType w:val="hybridMultilevel"/>
     <w:tmpl w:val="96A4A306"/>
@@ -6048,7 +6311,7 @@
       </w:rPr>
     </w:lvl>
   </w:abstractNum>
-  <w:abstractNum w:abstractNumId="19" w15:restartNumberingAfterBreak="0">
+  <w:abstractNum w:abstractNumId="20" w15:restartNumberingAfterBreak="0">
     <w:nsid w:val="7FB17D13"/>
     <w:multiLevelType w:val="hybridMultilevel"/>
     <w:tmpl w:val="40B6EE48"/>
@@ -6165,13 +6428,13 @@
     <w:abstractNumId w:val="11"/>
   </w:num>
   <w:num w:numId="2">
-    <w:abstractNumId w:val="14"/>
+    <w:abstractNumId w:val="15"/>
   </w:num>
   <w:num w:numId="3">
     <w:abstractNumId w:val="10"/>
   </w:num>
   <w:num w:numId="4">
-    <w:abstractNumId w:val="18"/>
+    <w:abstractNumId w:val="19"/>
   </w:num>
   <w:num w:numId="5">
     <w:abstractNumId w:val="3"/>
@@ -6180,16 +6443,16 @@
     <w:abstractNumId w:val="1"/>
   </w:num>
   <w:num w:numId="7">
-    <w:abstractNumId w:val="19"/>
+    <w:abstractNumId w:val="20"/>
   </w:num>
   <w:num w:numId="8">
     <w:abstractNumId w:val="8"/>
   </w:num>
   <w:num w:numId="9">
-    <w:abstractNumId w:val="13"/>
+    <w:abstractNumId w:val="14"/>
   </w:num>
   <w:num w:numId="10">
-    <w:abstractNumId w:val="16"/>
+    <w:abstractNumId w:val="17"/>
   </w:num>
   <w:num w:numId="11">
     <w:abstractNumId w:val="2"/>
@@ -6204,7 +6467,7 @@
     <w:abstractNumId w:val="12"/>
   </w:num>
   <w:num w:numId="15">
-    <w:abstractNumId w:val="15"/>
+    <w:abstractNumId w:val="16"/>
   </w:num>
   <w:num w:numId="16">
     <w:abstractNumId w:val="0"/>
@@ -6213,13 +6476,16 @@
     <w:abstractNumId w:val="7"/>
   </w:num>
   <w:num w:numId="18">
-    <w:abstractNumId w:val="17"/>
+    <w:abstractNumId w:val="18"/>
   </w:num>
   <w:num w:numId="19">
     <w:abstractNumId w:val="6"/>
   </w:num>
   <w:num w:numId="20">
     <w:abstractNumId w:val="9"/>
+  </w:num>
+  <w:num w:numId="21">
+    <w:abstractNumId w:val="13"/>
   </w:num>
 </w:numbering>
 </file>
@@ -6347,6 +6613,7 @@
     <w:lsdException w:name="HTML Sample" w:semiHidden="1" w:unhideWhenUsed="1"/>
     <w:lsdException w:name="HTML Typewriter" w:semiHidden="1" w:unhideWhenUsed="1"/>
     <w:lsdException w:name="HTML Variable" w:semiHidden="1" w:unhideWhenUsed="1"/>
+    <w:lsdException w:name="Normal Table" w:semiHidden="1" w:unhideWhenUsed="1"/>
     <w:lsdException w:name="annotation subject" w:semiHidden="1" w:unhideWhenUsed="1"/>
     <w:lsdException w:name="No List" w:semiHidden="1" w:unhideWhenUsed="1"/>
     <w:lsdException w:name="Outline List 1" w:semiHidden="1" w:unhideWhenUsed="1"/>
@@ -6393,8 +6660,10 @@
     <w:lsdException w:name="Table Subtle 2" w:semiHidden="1" w:unhideWhenUsed="1"/>
     <w:lsdException w:name="Table Web 1" w:semiHidden="1" w:unhideWhenUsed="1"/>
     <w:lsdException w:name="Table Web 2" w:semiHidden="1" w:unhideWhenUsed="1"/>
+    <w:lsdException w:name="Table Web 3" w:semiHidden="1" w:unhideWhenUsed="1"/>
     <w:lsdException w:name="Balloon Text" w:semiHidden="1" w:unhideWhenUsed="1"/>
     <w:lsdException w:name="Table Grid" w:uiPriority="39"/>
+    <w:lsdException w:name="Table Theme" w:semiHidden="1" w:unhideWhenUsed="1"/>
     <w:lsdException w:name="Placeholder Text" w:semiHidden="1"/>
     <w:lsdException w:name="No Spacing" w:uiPriority="1" w:qFormat="1"/>
     <w:lsdException w:name="Light Shading" w:uiPriority="60"/>
@@ -6818,6 +7087,25 @@
       <w:lang w:val="nb-NO" w:eastAsia="nb-NO"/>
     </w:rPr>
   </w:style>
+  <w:style w:type="paragraph" w:customStyle="1" w:styleId="p1">
+    <w:name w:val="p1"/>
+    <w:basedOn w:val="Normal"/>
+    <w:rsid w:val="004638E2"/>
+    <w:pPr>
+      <w:spacing w:before="100" w:beforeAutospacing="1" w:after="100" w:afterAutospacing="1" w:line="240" w:lineRule="auto"/>
+    </w:pPr>
+    <w:rPr>
+      <w:rFonts w:ascii="Times New Roman" w:eastAsia="Times New Roman" w:hAnsi="Times New Roman" w:cs="Times New Roman"/>
+      <w:sz w:val="24"/>
+      <w:szCs w:val="24"/>
+      <w:lang w:val="nb-NO" w:eastAsia="nb-NO"/>
+    </w:rPr>
+  </w:style>
+  <w:style w:type="character" w:customStyle="1" w:styleId="s1">
+    <w:name w:val="s1"/>
+    <w:basedOn w:val="Standardskriftforavsnitt"/>
+    <w:rsid w:val="004638E2"/>
+  </w:style>
 </w:styles>
 </file>
 

</xml_diff>